<commit_message>
demo.docs moved from project to solution directory
</commit_message>
<xml_diff>
--- a/demo.docx
+++ b/demo.docx
@@ -80,7 +80,6 @@
         </w:rPr>
         <w:t xml:space="preserve"> </w:t>
       </w:r>
-      <w:proofErr w:type="spellStart"/>
       <w:r>
         <w:rPr>
           <w:rFonts w:ascii="Consolas" w:hAnsi="Consolas" w:cs="Consolas"/>
@@ -91,7 +90,6 @@
         </w:rPr>
         <w:t>src</w:t>
       </w:r>
-      <w:proofErr w:type="spellEnd"/>
       <w:r>
         <w:rPr>
           <w:rFonts w:ascii="Consolas" w:hAnsi="Consolas" w:cs="Consolas"/>
@@ -162,7 +160,6 @@
         </w:rPr>
         <w:t xml:space="preserve"> </w:t>
       </w:r>
-      <w:proofErr w:type="spellStart"/>
       <w:r>
         <w:rPr>
           <w:rFonts w:ascii="Consolas" w:hAnsi="Consolas" w:cs="Consolas"/>
@@ -173,7 +170,6 @@
         </w:rPr>
         <w:t>href</w:t>
       </w:r>
-      <w:proofErr w:type="spellEnd"/>
       <w:r>
         <w:rPr>
           <w:rFonts w:ascii="Consolas" w:hAnsi="Consolas" w:cs="Consolas"/>
@@ -194,7 +190,6 @@
         </w:rPr>
         <w:t xml:space="preserve"> </w:t>
       </w:r>
-      <w:proofErr w:type="spellStart"/>
       <w:r>
         <w:rPr>
           <w:rFonts w:ascii="Consolas" w:hAnsi="Consolas" w:cs="Consolas"/>
@@ -205,38 +200,15 @@
         </w:rPr>
         <w:t>rel</w:t>
       </w:r>
-      <w:proofErr w:type="spellEnd"/>
-      <w:r>
-        <w:rPr>
-          <w:rFonts w:ascii="Consolas" w:hAnsi="Consolas" w:cs="Consolas"/>
-          <w:color w:val="0000FF"/>
-          <w:sz w:val="19"/>
-          <w:szCs w:val="19"/>
-          <w:highlight w:val="white"/>
-        </w:rPr>
-        <w:t>="</w:t>
-      </w:r>
-      <w:proofErr w:type="spellStart"/>
-      <w:r>
-        <w:rPr>
-          <w:rFonts w:ascii="Consolas" w:hAnsi="Consolas" w:cs="Consolas"/>
-          <w:color w:val="0000FF"/>
-          <w:sz w:val="19"/>
-          <w:szCs w:val="19"/>
-          <w:highlight w:val="white"/>
-        </w:rPr>
-        <w:t>stylesheet</w:t>
-      </w:r>
-      <w:proofErr w:type="spellEnd"/>
-      <w:r>
-        <w:rPr>
-          <w:rFonts w:ascii="Consolas" w:hAnsi="Consolas" w:cs="Consolas"/>
-          <w:color w:val="0000FF"/>
-          <w:sz w:val="19"/>
-          <w:szCs w:val="19"/>
-          <w:highlight w:val="white"/>
-        </w:rPr>
-        <w:t>"</w:t>
+      <w:r>
+        <w:rPr>
+          <w:rFonts w:ascii="Consolas" w:hAnsi="Consolas" w:cs="Consolas"/>
+          <w:color w:val="0000FF"/>
+          <w:sz w:val="19"/>
+          <w:szCs w:val="19"/>
+          <w:highlight w:val="white"/>
+        </w:rPr>
+        <w:t>="stylesheet"</w:t>
       </w:r>
       <w:r>
         <w:rPr>
@@ -340,7 +312,6 @@
         </w:rPr>
         <w:t xml:space="preserve"> </w:t>
       </w:r>
-      <w:proofErr w:type="spellStart"/>
       <w:r>
         <w:rPr>
           <w:rFonts w:ascii="Consolas" w:hAnsi="Consolas" w:cs="Consolas"/>
@@ -351,7 +322,6 @@
         </w:rPr>
         <w:t>charset</w:t>
       </w:r>
-      <w:proofErr w:type="spellEnd"/>
       <w:r>
         <w:rPr>
           <w:rFonts w:ascii="Consolas" w:hAnsi="Consolas" w:cs="Consolas"/>
@@ -593,27 +563,7 @@
           <w:sz w:val="19"/>
           <w:szCs w:val="19"/>
         </w:rPr>
-        <w:t>Update &lt;</w:t>
-      </w:r>
-      <w:proofErr w:type="spellStart"/>
-      <w:r>
-        <w:rPr>
-          <w:rFonts w:ascii="Consolas" w:hAnsi="Consolas" w:cs="Consolas"/>
-          <w:color w:val="0000FF"/>
-          <w:sz w:val="19"/>
-          <w:szCs w:val="19"/>
-        </w:rPr>
-        <w:t>li</w:t>
-      </w:r>
-      <w:proofErr w:type="spellEnd"/>
-      <w:r>
-        <w:rPr>
-          <w:rFonts w:ascii="Consolas" w:hAnsi="Consolas" w:cs="Consolas"/>
-          <w:color w:val="0000FF"/>
-          <w:sz w:val="19"/>
-          <w:szCs w:val="19"/>
-        </w:rPr>
-        <w:t>&gt; item to</w:t>
+        <w:t>Update &lt;li&gt; item to</w:t>
       </w:r>
     </w:p>
     <w:p>
@@ -641,7 +591,6 @@
         <w:tab/>
         <w:t>&lt;</w:t>
       </w:r>
-      <w:proofErr w:type="spellStart"/>
       <w:r>
         <w:rPr>
           <w:rFonts w:ascii="Consolas" w:hAnsi="Consolas" w:cs="Consolas"/>
@@ -652,7 +601,6 @@
         </w:rPr>
         <w:t>li</w:t>
       </w:r>
-      <w:proofErr w:type="spellEnd"/>
       <w:r>
         <w:rPr>
           <w:rFonts w:ascii="Consolas" w:hAnsi="Consolas" w:cs="Consolas"/>
@@ -663,7 +611,6 @@
         </w:rPr>
         <w:t xml:space="preserve"> </w:t>
       </w:r>
-      <w:proofErr w:type="spellStart"/>
       <w:r>
         <w:rPr>
           <w:rFonts w:ascii="Consolas" w:hAnsi="Consolas" w:cs="Consolas"/>
@@ -672,50 +619,17 @@
           <w:szCs w:val="19"/>
           <w:highlight w:val="white"/>
         </w:rPr>
-        <w:t>ng</w:t>
-      </w:r>
-      <w:proofErr w:type="spellEnd"/>
-      <w:r>
-        <w:rPr>
-          <w:rFonts w:ascii="Consolas" w:hAnsi="Consolas" w:cs="Consolas"/>
-          <w:color w:val="FF0000"/>
-          <w:sz w:val="19"/>
-          <w:szCs w:val="19"/>
-          <w:highlight w:val="white"/>
-        </w:rPr>
-        <w:t>-repeat</w:t>
-      </w:r>
-      <w:r>
-        <w:rPr>
-          <w:rFonts w:ascii="Consolas" w:hAnsi="Consolas" w:cs="Consolas"/>
-          <w:color w:val="0000FF"/>
-          <w:sz w:val="19"/>
-          <w:szCs w:val="19"/>
-          <w:highlight w:val="white"/>
-        </w:rPr>
-        <w:t xml:space="preserve">="sport in </w:t>
-      </w:r>
-      <w:proofErr w:type="spellStart"/>
-      <w:r>
-        <w:rPr>
-          <w:rFonts w:ascii="Consolas" w:hAnsi="Consolas" w:cs="Consolas"/>
-          <w:color w:val="0000FF"/>
-          <w:sz w:val="19"/>
-          <w:szCs w:val="19"/>
-          <w:highlight w:val="white"/>
-        </w:rPr>
-        <w:t>sportList</w:t>
-      </w:r>
-      <w:proofErr w:type="spellEnd"/>
-      <w:r>
-        <w:rPr>
-          <w:rFonts w:ascii="Consolas" w:hAnsi="Consolas" w:cs="Consolas"/>
-          <w:color w:val="0000FF"/>
-          <w:sz w:val="19"/>
-          <w:szCs w:val="19"/>
-          <w:highlight w:val="white"/>
-        </w:rPr>
-        <w:t>"&gt;</w:t>
+        <w:t>ng-repeat</w:t>
+      </w:r>
+      <w:r>
+        <w:rPr>
+          <w:rFonts w:ascii="Consolas" w:hAnsi="Consolas" w:cs="Consolas"/>
+          <w:color w:val="0000FF"/>
+          <w:sz w:val="19"/>
+          <w:szCs w:val="19"/>
+          <w:highlight w:val="white"/>
+        </w:rPr>
+        <w:t>="sport in sportList"&gt;</w:t>
       </w:r>
       <w:r>
         <w:rPr>
@@ -812,7 +726,6 @@
         </w:rPr>
         <w:t xml:space="preserve"> </w:t>
       </w:r>
-      <w:proofErr w:type="spellStart"/>
       <w:r>
         <w:rPr>
           <w:rFonts w:ascii="Consolas" w:hAnsi="Consolas" w:cs="Consolas"/>
@@ -821,9 +734,28 @@
           <w:szCs w:val="19"/>
           <w:highlight w:val="yellow"/>
         </w:rPr>
-        <w:t>ng</w:t>
-      </w:r>
-      <w:proofErr w:type="spellEnd"/>
+        <w:t>ng-blur</w:t>
+      </w:r>
+      <w:r>
+        <w:rPr>
+          <w:rFonts w:ascii="Consolas" w:hAnsi="Consolas" w:cs="Consolas"/>
+          <w:color w:val="0000FF"/>
+          <w:sz w:val="19"/>
+          <w:szCs w:val="19"/>
+          <w:highlight w:val="yellow"/>
+        </w:rPr>
+        <w:t>="onBlur(sport)"</w:t>
+      </w:r>
+      <w:r>
+        <w:rPr>
+          <w:rFonts w:ascii="Consolas" w:hAnsi="Consolas" w:cs="Consolas"/>
+          <w:color w:val="000000"/>
+          <w:sz w:val="19"/>
+          <w:szCs w:val="19"/>
+          <w:highlight w:val="yellow"/>
+        </w:rPr>
+        <w:t xml:space="preserve">  </w:t>
+      </w:r>
       <w:r>
         <w:rPr>
           <w:rFonts w:ascii="Consolas" w:hAnsi="Consolas" w:cs="Consolas"/>
@@ -832,7 +764,7 @@
           <w:szCs w:val="19"/>
           <w:highlight w:val="yellow"/>
         </w:rPr>
-        <w:t>-blur</w:t>
+        <w:t>ng-model</w:t>
       </w:r>
       <w:r>
         <w:rPr>
@@ -842,20 +774,18 @@
           <w:szCs w:val="19"/>
           <w:highlight w:val="yellow"/>
         </w:rPr>
-        <w:t>="</w:t>
-      </w:r>
-      <w:proofErr w:type="spellStart"/>
-      <w:r>
-        <w:rPr>
-          <w:rFonts w:ascii="Consolas" w:hAnsi="Consolas" w:cs="Consolas"/>
-          <w:color w:val="0000FF"/>
+        <w:t>="sport.Caption"</w:t>
+      </w:r>
+      <w:r>
+        <w:rPr>
+          <w:rFonts w:ascii="Consolas" w:hAnsi="Consolas" w:cs="Consolas"/>
+          <w:color w:val="000000"/>
           <w:sz w:val="19"/>
           <w:szCs w:val="19"/>
           <w:highlight w:val="yellow"/>
         </w:rPr>
-        <w:t>onBlur</w:t>
-      </w:r>
-      <w:proofErr w:type="spellEnd"/>
+        <w:t xml:space="preserve"> </w:t>
+      </w:r>
       <w:r>
         <w:rPr>
           <w:rFonts w:ascii="Consolas" w:hAnsi="Consolas" w:cs="Consolas"/>
@@ -864,90 +794,6 @@
           <w:szCs w:val="19"/>
           <w:highlight w:val="yellow"/>
         </w:rPr>
-        <w:t>(sport)"</w:t>
-      </w:r>
-      <w:r>
-        <w:rPr>
-          <w:rFonts w:ascii="Consolas" w:hAnsi="Consolas" w:cs="Consolas"/>
-          <w:color w:val="000000"/>
-          <w:sz w:val="19"/>
-          <w:szCs w:val="19"/>
-          <w:highlight w:val="yellow"/>
-        </w:rPr>
-        <w:t xml:space="preserve">  </w:t>
-      </w:r>
-      <w:proofErr w:type="spellStart"/>
-      <w:r>
-        <w:rPr>
-          <w:rFonts w:ascii="Consolas" w:hAnsi="Consolas" w:cs="Consolas"/>
-          <w:color w:val="FF0000"/>
-          <w:sz w:val="19"/>
-          <w:szCs w:val="19"/>
-          <w:highlight w:val="yellow"/>
-        </w:rPr>
-        <w:t>ng</w:t>
-      </w:r>
-      <w:proofErr w:type="spellEnd"/>
-      <w:r>
-        <w:rPr>
-          <w:rFonts w:ascii="Consolas" w:hAnsi="Consolas" w:cs="Consolas"/>
-          <w:color w:val="FF0000"/>
-          <w:sz w:val="19"/>
-          <w:szCs w:val="19"/>
-          <w:highlight w:val="yellow"/>
-        </w:rPr>
-        <w:t>-model</w:t>
-      </w:r>
-      <w:r>
-        <w:rPr>
-          <w:rFonts w:ascii="Consolas" w:hAnsi="Consolas" w:cs="Consolas"/>
-          <w:color w:val="0000FF"/>
-          <w:sz w:val="19"/>
-          <w:szCs w:val="19"/>
-          <w:highlight w:val="yellow"/>
-        </w:rPr>
-        <w:t>="</w:t>
-      </w:r>
-      <w:proofErr w:type="spellStart"/>
-      <w:r>
-        <w:rPr>
-          <w:rFonts w:ascii="Consolas" w:hAnsi="Consolas" w:cs="Consolas"/>
-          <w:color w:val="0000FF"/>
-          <w:sz w:val="19"/>
-          <w:szCs w:val="19"/>
-          <w:highlight w:val="yellow"/>
-        </w:rPr>
-        <w:t>sport.Caption</w:t>
-      </w:r>
-      <w:proofErr w:type="spellEnd"/>
-      <w:r>
-        <w:rPr>
-          <w:rFonts w:ascii="Consolas" w:hAnsi="Consolas" w:cs="Consolas"/>
-          <w:color w:val="0000FF"/>
-          <w:sz w:val="19"/>
-          <w:szCs w:val="19"/>
-          <w:highlight w:val="yellow"/>
-        </w:rPr>
-        <w:t>"</w:t>
-      </w:r>
-      <w:r>
-        <w:rPr>
-          <w:rFonts w:ascii="Consolas" w:hAnsi="Consolas" w:cs="Consolas"/>
-          <w:color w:val="000000"/>
-          <w:sz w:val="19"/>
-          <w:szCs w:val="19"/>
-          <w:highlight w:val="yellow"/>
-        </w:rPr>
-        <w:t xml:space="preserve"> </w:t>
-      </w:r>
-      <w:r>
-        <w:rPr>
-          <w:rFonts w:ascii="Consolas" w:hAnsi="Consolas" w:cs="Consolas"/>
-          <w:color w:val="0000FF"/>
-          <w:sz w:val="19"/>
-          <w:szCs w:val="19"/>
-          <w:highlight w:val="yellow"/>
-        </w:rPr>
         <w:t>/&gt;</w:t>
       </w:r>
     </w:p>
@@ -980,7 +826,6 @@
         </w:rPr>
         <w:t>&lt;/</w:t>
       </w:r>
-      <w:proofErr w:type="spellStart"/>
       <w:r>
         <w:rPr>
           <w:rFonts w:ascii="Consolas" w:hAnsi="Consolas" w:cs="Consolas"/>
@@ -991,7 +836,6 @@
         </w:rPr>
         <w:t>li</w:t>
       </w:r>
-      <w:proofErr w:type="spellEnd"/>
       <w:r>
         <w:rPr>
           <w:rFonts w:ascii="Consolas" w:hAnsi="Consolas" w:cs="Consolas"/>
@@ -1046,7 +890,6 @@
           <w:highlight w:val="white"/>
         </w:rPr>
       </w:pPr>
-      <w:proofErr w:type="spellStart"/>
       <w:r>
         <w:rPr>
           <w:rFonts w:ascii="Consolas" w:hAnsi="Consolas" w:cs="Consolas"/>
@@ -1057,38 +900,15 @@
         </w:rPr>
         <w:t>var</w:t>
       </w:r>
-      <w:proofErr w:type="spellEnd"/>
-      <w:r>
-        <w:rPr>
-          <w:rFonts w:ascii="Consolas" w:hAnsi="Consolas" w:cs="Consolas"/>
-          <w:color w:val="000000"/>
-          <w:sz w:val="19"/>
-          <w:szCs w:val="19"/>
-          <w:highlight w:val="white"/>
-        </w:rPr>
-        <w:t xml:space="preserve"> </w:t>
-      </w:r>
-      <w:proofErr w:type="spellStart"/>
-      <w:r>
-        <w:rPr>
-          <w:rFonts w:ascii="Consolas" w:hAnsi="Consolas" w:cs="Consolas"/>
-          <w:color w:val="000000"/>
-          <w:sz w:val="19"/>
-          <w:szCs w:val="19"/>
-          <w:highlight w:val="white"/>
-        </w:rPr>
-        <w:t>patchFailed</w:t>
-      </w:r>
-      <w:proofErr w:type="spellEnd"/>
-      <w:r>
-        <w:rPr>
-          <w:rFonts w:ascii="Consolas" w:hAnsi="Consolas" w:cs="Consolas"/>
-          <w:color w:val="000000"/>
-          <w:sz w:val="19"/>
-          <w:szCs w:val="19"/>
-          <w:highlight w:val="white"/>
-        </w:rPr>
-        <w:t xml:space="preserve"> = </w:t>
+      <w:r>
+        <w:rPr>
+          <w:rFonts w:ascii="Consolas" w:hAnsi="Consolas" w:cs="Consolas"/>
+          <w:color w:val="000000"/>
+          <w:sz w:val="19"/>
+          <w:szCs w:val="19"/>
+          <w:highlight w:val="white"/>
+        </w:rPr>
+        <w:t xml:space="preserve"> patchFailed = </w:t>
       </w:r>
       <w:r>
         <w:rPr>
@@ -1200,7 +1020,6 @@
         </w:rPr>
         <w:t xml:space="preserve">    </w:t>
       </w:r>
-      <w:proofErr w:type="spellStart"/>
       <w:r>
         <w:rPr>
           <w:rFonts w:ascii="Consolas" w:hAnsi="Consolas" w:cs="Consolas"/>
@@ -1211,38 +1030,15 @@
         </w:rPr>
         <w:t>var</w:t>
       </w:r>
-      <w:proofErr w:type="spellEnd"/>
-      <w:r>
-        <w:rPr>
-          <w:rFonts w:ascii="Consolas" w:hAnsi="Consolas" w:cs="Consolas"/>
-          <w:color w:val="000000"/>
-          <w:sz w:val="19"/>
-          <w:szCs w:val="19"/>
-          <w:highlight w:val="white"/>
-        </w:rPr>
-        <w:t xml:space="preserve"> </w:t>
-      </w:r>
-      <w:proofErr w:type="spellStart"/>
-      <w:r>
-        <w:rPr>
-          <w:rFonts w:ascii="Consolas" w:hAnsi="Consolas" w:cs="Consolas"/>
-          <w:color w:val="000000"/>
-          <w:sz w:val="19"/>
-          <w:szCs w:val="19"/>
-          <w:highlight w:val="white"/>
-        </w:rPr>
-        <w:t>patchOk</w:t>
-      </w:r>
-      <w:proofErr w:type="spellEnd"/>
-      <w:r>
-        <w:rPr>
-          <w:rFonts w:ascii="Consolas" w:hAnsi="Consolas" w:cs="Consolas"/>
-          <w:color w:val="000000"/>
-          <w:sz w:val="19"/>
-          <w:szCs w:val="19"/>
-          <w:highlight w:val="white"/>
-        </w:rPr>
-        <w:t xml:space="preserve"> = </w:t>
+      <w:r>
+        <w:rPr>
+          <w:rFonts w:ascii="Consolas" w:hAnsi="Consolas" w:cs="Consolas"/>
+          <w:color w:val="000000"/>
+          <w:sz w:val="19"/>
+          <w:szCs w:val="19"/>
+          <w:highlight w:val="white"/>
+        </w:rPr>
+        <w:t xml:space="preserve"> patchOk = </w:t>
       </w:r>
       <w:r>
         <w:rPr>
@@ -1382,29 +1178,7 @@
           <w:szCs w:val="19"/>
           <w:highlight w:val="white"/>
         </w:rPr>
-        <w:t xml:space="preserve">    $</w:t>
-      </w:r>
-      <w:proofErr w:type="spellStart"/>
-      <w:r>
-        <w:rPr>
-          <w:rFonts w:ascii="Consolas" w:hAnsi="Consolas" w:cs="Consolas"/>
-          <w:color w:val="000000"/>
-          <w:sz w:val="19"/>
-          <w:szCs w:val="19"/>
-          <w:highlight w:val="white"/>
-        </w:rPr>
-        <w:t>scope.onBlur</w:t>
-      </w:r>
-      <w:proofErr w:type="spellEnd"/>
-      <w:r>
-        <w:rPr>
-          <w:rFonts w:ascii="Consolas" w:hAnsi="Consolas" w:cs="Consolas"/>
-          <w:color w:val="000000"/>
-          <w:sz w:val="19"/>
-          <w:szCs w:val="19"/>
-          <w:highlight w:val="white"/>
-        </w:rPr>
-        <w:t xml:space="preserve"> = </w:t>
+        <w:t xml:space="preserve">    $scope.onBlur = </w:t>
       </w:r>
       <w:r>
         <w:rPr>
@@ -1494,29 +1268,7 @@
           <w:szCs w:val="19"/>
           <w:highlight w:val="white"/>
         </w:rPr>
-        <w:t xml:space="preserve">, </w:t>
-      </w:r>
-      <w:proofErr w:type="spellStart"/>
-      <w:r>
-        <w:rPr>
-          <w:rFonts w:ascii="Consolas" w:hAnsi="Consolas" w:cs="Consolas"/>
-          <w:color w:val="000000"/>
-          <w:sz w:val="19"/>
-          <w:szCs w:val="19"/>
-          <w:highlight w:val="white"/>
-        </w:rPr>
-        <w:t>url</w:t>
-      </w:r>
-      <w:proofErr w:type="spellEnd"/>
-      <w:r>
-        <w:rPr>
-          <w:rFonts w:ascii="Consolas" w:hAnsi="Consolas" w:cs="Consolas"/>
-          <w:color w:val="000000"/>
-          <w:sz w:val="19"/>
-          <w:szCs w:val="19"/>
-          <w:highlight w:val="white"/>
-        </w:rPr>
-        <w:t xml:space="preserve">: </w:t>
+        <w:t xml:space="preserve">, url: </w:t>
       </w:r>
       <w:r>
         <w:rPr>
@@ -1526,9 +1278,18 @@
           <w:szCs w:val="19"/>
           <w:highlight w:val="white"/>
         </w:rPr>
-        <w:t>'/</w:t>
-      </w:r>
-      <w:proofErr w:type="spellStart"/>
+        <w:t>'/odata/Sports/('</w:t>
+      </w:r>
+      <w:r>
+        <w:rPr>
+          <w:rFonts w:ascii="Consolas" w:hAnsi="Consolas" w:cs="Consolas"/>
+          <w:color w:val="000000"/>
+          <w:sz w:val="19"/>
+          <w:szCs w:val="19"/>
+          <w:highlight w:val="white"/>
+        </w:rPr>
+        <w:t xml:space="preserve"> + sport.Id + </w:t>
+      </w:r>
       <w:r>
         <w:rPr>
           <w:rFonts w:ascii="Consolas" w:hAnsi="Consolas" w:cs="Consolas"/>
@@ -1537,59 +1298,6 @@
           <w:szCs w:val="19"/>
           <w:highlight w:val="white"/>
         </w:rPr>
-        <w:t>odata</w:t>
-      </w:r>
-      <w:proofErr w:type="spellEnd"/>
-      <w:r>
-        <w:rPr>
-          <w:rFonts w:ascii="Consolas" w:hAnsi="Consolas" w:cs="Consolas"/>
-          <w:color w:val="A31515"/>
-          <w:sz w:val="19"/>
-          <w:szCs w:val="19"/>
-          <w:highlight w:val="white"/>
-        </w:rPr>
-        <w:t>/Sports/('</w:t>
-      </w:r>
-      <w:r>
-        <w:rPr>
-          <w:rFonts w:ascii="Consolas" w:hAnsi="Consolas" w:cs="Consolas"/>
-          <w:color w:val="000000"/>
-          <w:sz w:val="19"/>
-          <w:szCs w:val="19"/>
-          <w:highlight w:val="white"/>
-        </w:rPr>
-        <w:t xml:space="preserve"> + </w:t>
-      </w:r>
-      <w:proofErr w:type="spellStart"/>
-      <w:r>
-        <w:rPr>
-          <w:rFonts w:ascii="Consolas" w:hAnsi="Consolas" w:cs="Consolas"/>
-          <w:color w:val="000000"/>
-          <w:sz w:val="19"/>
-          <w:szCs w:val="19"/>
-          <w:highlight w:val="white"/>
-        </w:rPr>
-        <w:t>sport.Id</w:t>
-      </w:r>
-      <w:proofErr w:type="spellEnd"/>
-      <w:r>
-        <w:rPr>
-          <w:rFonts w:ascii="Consolas" w:hAnsi="Consolas" w:cs="Consolas"/>
-          <w:color w:val="000000"/>
-          <w:sz w:val="19"/>
-          <w:szCs w:val="19"/>
-          <w:highlight w:val="white"/>
-        </w:rPr>
-        <w:t xml:space="preserve"> + </w:t>
-      </w:r>
-      <w:r>
-        <w:rPr>
-          <w:rFonts w:ascii="Consolas" w:hAnsi="Consolas" w:cs="Consolas"/>
-          <w:color w:val="A31515"/>
-          <w:sz w:val="19"/>
-          <w:szCs w:val="19"/>
-          <w:highlight w:val="white"/>
-        </w:rPr>
         <w:t>')'</w:t>
       </w:r>
       <w:r>
@@ -1600,95 +1308,7 @@
           <w:szCs w:val="19"/>
           <w:highlight w:val="white"/>
         </w:rPr>
-        <w:t xml:space="preserve">, data: </w:t>
-      </w:r>
-      <w:proofErr w:type="spellStart"/>
-      <w:r>
-        <w:rPr>
-          <w:rFonts w:ascii="Consolas" w:hAnsi="Consolas" w:cs="Consolas"/>
-          <w:color w:val="000000"/>
-          <w:sz w:val="19"/>
-          <w:szCs w:val="19"/>
-          <w:highlight w:val="white"/>
-        </w:rPr>
-        <w:t>angular.toJson</w:t>
-      </w:r>
-      <w:proofErr w:type="spellEnd"/>
-      <w:r>
-        <w:rPr>
-          <w:rFonts w:ascii="Consolas" w:hAnsi="Consolas" w:cs="Consolas"/>
-          <w:color w:val="000000"/>
-          <w:sz w:val="19"/>
-          <w:szCs w:val="19"/>
-          <w:highlight w:val="white"/>
-        </w:rPr>
-        <w:t xml:space="preserve">({ Caption: </w:t>
-      </w:r>
-      <w:proofErr w:type="spellStart"/>
-      <w:r>
-        <w:rPr>
-          <w:rFonts w:ascii="Consolas" w:hAnsi="Consolas" w:cs="Consolas"/>
-          <w:color w:val="000000"/>
-          <w:sz w:val="19"/>
-          <w:szCs w:val="19"/>
-          <w:highlight w:val="white"/>
-        </w:rPr>
-        <w:t>sport.Caption</w:t>
-      </w:r>
-      <w:proofErr w:type="spellEnd"/>
-      <w:r>
-        <w:rPr>
-          <w:rFonts w:ascii="Consolas" w:hAnsi="Consolas" w:cs="Consolas"/>
-          <w:color w:val="000000"/>
-          <w:sz w:val="19"/>
-          <w:szCs w:val="19"/>
-          <w:highlight w:val="white"/>
-        </w:rPr>
-        <w:t xml:space="preserve"> }) }).error(</w:t>
-      </w:r>
-      <w:proofErr w:type="spellStart"/>
-      <w:r>
-        <w:rPr>
-          <w:rFonts w:ascii="Consolas" w:hAnsi="Consolas" w:cs="Consolas"/>
-          <w:color w:val="000000"/>
-          <w:sz w:val="19"/>
-          <w:szCs w:val="19"/>
-          <w:highlight w:val="white"/>
-        </w:rPr>
-        <w:t>patchFailed</w:t>
-      </w:r>
-      <w:proofErr w:type="spellEnd"/>
-      <w:r>
-        <w:rPr>
-          <w:rFonts w:ascii="Consolas" w:hAnsi="Consolas" w:cs="Consolas"/>
-          <w:color w:val="000000"/>
-          <w:sz w:val="19"/>
-          <w:szCs w:val="19"/>
-          <w:highlight w:val="white"/>
-        </w:rPr>
-        <w:t>).success(</w:t>
-      </w:r>
-      <w:proofErr w:type="spellStart"/>
-      <w:r>
-        <w:rPr>
-          <w:rFonts w:ascii="Consolas" w:hAnsi="Consolas" w:cs="Consolas"/>
-          <w:color w:val="000000"/>
-          <w:sz w:val="19"/>
-          <w:szCs w:val="19"/>
-          <w:highlight w:val="white"/>
-        </w:rPr>
-        <w:t>patchOk</w:t>
-      </w:r>
-      <w:proofErr w:type="spellEnd"/>
-      <w:r>
-        <w:rPr>
-          <w:rFonts w:ascii="Consolas" w:hAnsi="Consolas" w:cs="Consolas"/>
-          <w:color w:val="000000"/>
-          <w:sz w:val="19"/>
-          <w:szCs w:val="19"/>
-          <w:highlight w:val="white"/>
-        </w:rPr>
-        <w:t>);</w:t>
+        <w:t>, data: angular.toJson({ Caption: sport.Caption }) }).error(patchFailed).success(patchOk);</w:t>
       </w:r>
     </w:p>
     <w:p>
@@ -1713,6 +1333,15 @@
           <w:highlight w:val="white"/>
         </w:rPr>
         <w:t xml:space="preserve">    }</w:t>
+      </w:r>
+      <w:r>
+        <w:rPr>
+          <w:rFonts w:ascii="Consolas" w:hAnsi="Consolas" w:cs="Consolas"/>
+          <w:color w:val="000000"/>
+          <w:sz w:val="19"/>
+          <w:szCs w:val="19"/>
+        </w:rPr>
+        <w:t xml:space="preserve"> </w:t>
       </w:r>
     </w:p>
     <w:sectPr>

</xml_diff>

<commit_message>
EF logging into trace file added
</commit_message>
<xml_diff>
--- a/demo.docx
+++ b/demo.docx
@@ -4451,7 +4451,16 @@
           <w:sz w:val="19"/>
           <w:szCs w:val="19"/>
         </w:rPr>
-        <w:t xml:space="preserve">: Queries being executed on the (database) server side. </w:t>
+        <w:t>: Queries being execute</w:t>
+      </w:r>
+      <w:r>
+        <w:rPr>
+          <w:rFonts w:ascii="Consolas" w:hAnsi="Consolas" w:cs="Consolas"/>
+          <w:color w:val="000000"/>
+          <w:sz w:val="19"/>
+          <w:szCs w:val="19"/>
+        </w:rPr>
+        <w:t>d on the (database) server side.</w:t>
       </w:r>
     </w:p>
     <w:p>
@@ -4476,6 +4485,1031 @@
         </w:rPr>
         <w:tab/>
       </w:r>
+    </w:p>
+    <w:p>
+      <w:pPr>
+        <w:autoSpaceDE w:val="0"/>
+        <w:autoSpaceDN w:val="0"/>
+        <w:adjustRightInd w:val="0"/>
+        <w:spacing w:after="0" w:line="240" w:lineRule="auto"/>
+        <w:rPr>
+          <w:rFonts w:ascii="Consolas" w:hAnsi="Consolas" w:cs="Consolas"/>
+          <w:color w:val="000000"/>
+          <w:sz w:val="19"/>
+          <w:szCs w:val="19"/>
+        </w:rPr>
+      </w:pPr>
+      <w:r>
+        <w:rPr>
+          <w:rFonts w:ascii="Consolas" w:hAnsi="Consolas" w:cs="Consolas"/>
+          <w:color w:val="000000"/>
+          <w:sz w:val="19"/>
+          <w:szCs w:val="19"/>
+        </w:rPr>
+        <w:t>12. Insert section just before &lt;/configuration&gt; end element:</w:t>
+      </w:r>
+    </w:p>
+    <w:p>
+      <w:pPr>
+        <w:autoSpaceDE w:val="0"/>
+        <w:autoSpaceDN w:val="0"/>
+        <w:adjustRightInd w:val="0"/>
+        <w:spacing w:after="0" w:line="240" w:lineRule="auto"/>
+        <w:rPr>
+          <w:rFonts w:ascii="Consolas" w:hAnsi="Consolas" w:cs="Consolas"/>
+          <w:color w:val="000000"/>
+          <w:sz w:val="19"/>
+          <w:szCs w:val="19"/>
+        </w:rPr>
+      </w:pPr>
+    </w:p>
+    <w:p>
+      <w:pPr>
+        <w:autoSpaceDE w:val="0"/>
+        <w:autoSpaceDN w:val="0"/>
+        <w:adjustRightInd w:val="0"/>
+        <w:spacing w:after="0" w:line="240" w:lineRule="auto"/>
+        <w:rPr>
+          <w:rFonts w:ascii="Consolas" w:hAnsi="Consolas" w:cs="Consolas"/>
+          <w:color w:val="000000"/>
+          <w:sz w:val="19"/>
+          <w:szCs w:val="19"/>
+          <w:highlight w:val="white"/>
+        </w:rPr>
+      </w:pPr>
+      <w:r>
+        <w:rPr>
+          <w:rFonts w:ascii="Consolas" w:hAnsi="Consolas" w:cs="Consolas"/>
+          <w:color w:val="0000FF"/>
+          <w:sz w:val="19"/>
+          <w:szCs w:val="19"/>
+          <w:highlight w:val="white"/>
+        </w:rPr>
+        <w:t>&lt;</w:t>
+      </w:r>
+      <w:proofErr w:type="spellStart"/>
+      <w:r>
+        <w:rPr>
+          <w:rFonts w:ascii="Consolas" w:hAnsi="Consolas" w:cs="Consolas"/>
+          <w:color w:val="A31515"/>
+          <w:sz w:val="19"/>
+          <w:szCs w:val="19"/>
+          <w:highlight w:val="white"/>
+        </w:rPr>
+        <w:t>system.diagnostics</w:t>
+      </w:r>
+      <w:proofErr w:type="spellEnd"/>
+      <w:r>
+        <w:rPr>
+          <w:rFonts w:ascii="Consolas" w:hAnsi="Consolas" w:cs="Consolas"/>
+          <w:color w:val="0000FF"/>
+          <w:sz w:val="19"/>
+          <w:szCs w:val="19"/>
+          <w:highlight w:val="white"/>
+        </w:rPr>
+        <w:t>&gt;</w:t>
+      </w:r>
+    </w:p>
+    <w:p>
+      <w:pPr>
+        <w:autoSpaceDE w:val="0"/>
+        <w:autoSpaceDN w:val="0"/>
+        <w:adjustRightInd w:val="0"/>
+        <w:spacing w:after="0" w:line="240" w:lineRule="auto"/>
+        <w:rPr>
+          <w:rFonts w:ascii="Consolas" w:hAnsi="Consolas" w:cs="Consolas"/>
+          <w:color w:val="000000"/>
+          <w:sz w:val="19"/>
+          <w:szCs w:val="19"/>
+          <w:highlight w:val="white"/>
+        </w:rPr>
+      </w:pPr>
+      <w:r>
+        <w:rPr>
+          <w:rFonts w:ascii="Consolas" w:hAnsi="Consolas" w:cs="Consolas"/>
+          <w:color w:val="0000FF"/>
+          <w:sz w:val="19"/>
+          <w:szCs w:val="19"/>
+          <w:highlight w:val="white"/>
+        </w:rPr>
+        <w:t xml:space="preserve">    &lt;</w:t>
+      </w:r>
+      <w:r>
+        <w:rPr>
+          <w:rFonts w:ascii="Consolas" w:hAnsi="Consolas" w:cs="Consolas"/>
+          <w:color w:val="A31515"/>
+          <w:sz w:val="19"/>
+          <w:szCs w:val="19"/>
+          <w:highlight w:val="white"/>
+        </w:rPr>
+        <w:t>trace</w:t>
+      </w:r>
+      <w:r>
+        <w:rPr>
+          <w:rFonts w:ascii="Consolas" w:hAnsi="Consolas" w:cs="Consolas"/>
+          <w:color w:val="0000FF"/>
+          <w:sz w:val="19"/>
+          <w:szCs w:val="19"/>
+          <w:highlight w:val="white"/>
+        </w:rPr>
+        <w:t xml:space="preserve"> </w:t>
+      </w:r>
+      <w:proofErr w:type="spellStart"/>
+      <w:r>
+        <w:rPr>
+          <w:rFonts w:ascii="Consolas" w:hAnsi="Consolas" w:cs="Consolas"/>
+          <w:color w:val="FF0000"/>
+          <w:sz w:val="19"/>
+          <w:szCs w:val="19"/>
+          <w:highlight w:val="white"/>
+        </w:rPr>
+        <w:t>autoflush</w:t>
+      </w:r>
+      <w:proofErr w:type="spellEnd"/>
+      <w:r>
+        <w:rPr>
+          <w:rFonts w:ascii="Consolas" w:hAnsi="Consolas" w:cs="Consolas"/>
+          <w:color w:val="0000FF"/>
+          <w:sz w:val="19"/>
+          <w:szCs w:val="19"/>
+          <w:highlight w:val="white"/>
+        </w:rPr>
+        <w:t>=</w:t>
+      </w:r>
+      <w:r>
+        <w:rPr>
+          <w:rFonts w:ascii="Consolas" w:hAnsi="Consolas" w:cs="Consolas"/>
+          <w:color w:val="000000"/>
+          <w:sz w:val="19"/>
+          <w:szCs w:val="19"/>
+          <w:highlight w:val="white"/>
+        </w:rPr>
+        <w:t>"</w:t>
+      </w:r>
+      <w:r>
+        <w:rPr>
+          <w:rFonts w:ascii="Consolas" w:hAnsi="Consolas" w:cs="Consolas"/>
+          <w:color w:val="0000FF"/>
+          <w:sz w:val="19"/>
+          <w:szCs w:val="19"/>
+          <w:highlight w:val="white"/>
+        </w:rPr>
+        <w:t>true</w:t>
+      </w:r>
+      <w:r>
+        <w:rPr>
+          <w:rFonts w:ascii="Consolas" w:hAnsi="Consolas" w:cs="Consolas"/>
+          <w:color w:val="000000"/>
+          <w:sz w:val="19"/>
+          <w:szCs w:val="19"/>
+          <w:highlight w:val="white"/>
+        </w:rPr>
+        <w:t>"</w:t>
+      </w:r>
+      <w:r>
+        <w:rPr>
+          <w:rFonts w:ascii="Consolas" w:hAnsi="Consolas" w:cs="Consolas"/>
+          <w:color w:val="0000FF"/>
+          <w:sz w:val="19"/>
+          <w:szCs w:val="19"/>
+          <w:highlight w:val="white"/>
+        </w:rPr>
+        <w:t xml:space="preserve"> </w:t>
+      </w:r>
+      <w:proofErr w:type="spellStart"/>
+      <w:r>
+        <w:rPr>
+          <w:rFonts w:ascii="Consolas" w:hAnsi="Consolas" w:cs="Consolas"/>
+          <w:color w:val="FF0000"/>
+          <w:sz w:val="19"/>
+          <w:szCs w:val="19"/>
+          <w:highlight w:val="white"/>
+        </w:rPr>
+        <w:t>indentsize</w:t>
+      </w:r>
+      <w:proofErr w:type="spellEnd"/>
+      <w:r>
+        <w:rPr>
+          <w:rFonts w:ascii="Consolas" w:hAnsi="Consolas" w:cs="Consolas"/>
+          <w:color w:val="0000FF"/>
+          <w:sz w:val="19"/>
+          <w:szCs w:val="19"/>
+          <w:highlight w:val="white"/>
+        </w:rPr>
+        <w:t>=</w:t>
+      </w:r>
+      <w:r>
+        <w:rPr>
+          <w:rFonts w:ascii="Consolas" w:hAnsi="Consolas" w:cs="Consolas"/>
+          <w:color w:val="000000"/>
+          <w:sz w:val="19"/>
+          <w:szCs w:val="19"/>
+          <w:highlight w:val="white"/>
+        </w:rPr>
+        <w:t>"</w:t>
+      </w:r>
+      <w:r>
+        <w:rPr>
+          <w:rFonts w:ascii="Consolas" w:hAnsi="Consolas" w:cs="Consolas"/>
+          <w:color w:val="0000FF"/>
+          <w:sz w:val="19"/>
+          <w:szCs w:val="19"/>
+          <w:highlight w:val="white"/>
+        </w:rPr>
+        <w:t>4</w:t>
+      </w:r>
+      <w:r>
+        <w:rPr>
+          <w:rFonts w:ascii="Consolas" w:hAnsi="Consolas" w:cs="Consolas"/>
+          <w:color w:val="000000"/>
+          <w:sz w:val="19"/>
+          <w:szCs w:val="19"/>
+          <w:highlight w:val="white"/>
+        </w:rPr>
+        <w:t>"</w:t>
+      </w:r>
+      <w:r>
+        <w:rPr>
+          <w:rFonts w:ascii="Consolas" w:hAnsi="Consolas" w:cs="Consolas"/>
+          <w:color w:val="0000FF"/>
+          <w:sz w:val="19"/>
+          <w:szCs w:val="19"/>
+          <w:highlight w:val="white"/>
+        </w:rPr>
+        <w:t>&gt;</w:t>
+      </w:r>
+    </w:p>
+    <w:p>
+      <w:pPr>
+        <w:autoSpaceDE w:val="0"/>
+        <w:autoSpaceDN w:val="0"/>
+        <w:adjustRightInd w:val="0"/>
+        <w:spacing w:after="0" w:line="240" w:lineRule="auto"/>
+        <w:rPr>
+          <w:rFonts w:ascii="Consolas" w:hAnsi="Consolas" w:cs="Consolas"/>
+          <w:color w:val="000000"/>
+          <w:sz w:val="19"/>
+          <w:szCs w:val="19"/>
+          <w:highlight w:val="white"/>
+        </w:rPr>
+      </w:pPr>
+      <w:r>
+        <w:rPr>
+          <w:rFonts w:ascii="Consolas" w:hAnsi="Consolas" w:cs="Consolas"/>
+          <w:color w:val="0000FF"/>
+          <w:sz w:val="19"/>
+          <w:szCs w:val="19"/>
+          <w:highlight w:val="white"/>
+        </w:rPr>
+        <w:t xml:space="preserve">      &lt;</w:t>
+      </w:r>
+      <w:r>
+        <w:rPr>
+          <w:rFonts w:ascii="Consolas" w:hAnsi="Consolas" w:cs="Consolas"/>
+          <w:color w:val="A31515"/>
+          <w:sz w:val="19"/>
+          <w:szCs w:val="19"/>
+          <w:highlight w:val="white"/>
+        </w:rPr>
+        <w:t>listeners</w:t>
+      </w:r>
+      <w:r>
+        <w:rPr>
+          <w:rFonts w:ascii="Consolas" w:hAnsi="Consolas" w:cs="Consolas"/>
+          <w:color w:val="0000FF"/>
+          <w:sz w:val="19"/>
+          <w:szCs w:val="19"/>
+          <w:highlight w:val="white"/>
+        </w:rPr>
+        <w:t xml:space="preserve">&gt;        </w:t>
+      </w:r>
+    </w:p>
+    <w:p>
+      <w:pPr>
+        <w:autoSpaceDE w:val="0"/>
+        <w:autoSpaceDN w:val="0"/>
+        <w:adjustRightInd w:val="0"/>
+        <w:spacing w:after="0" w:line="240" w:lineRule="auto"/>
+        <w:rPr>
+          <w:rFonts w:ascii="Consolas" w:hAnsi="Consolas" w:cs="Consolas"/>
+          <w:color w:val="000000"/>
+          <w:sz w:val="19"/>
+          <w:szCs w:val="19"/>
+          <w:highlight w:val="white"/>
+        </w:rPr>
+      </w:pPr>
+      <w:r>
+        <w:rPr>
+          <w:rFonts w:ascii="Consolas" w:hAnsi="Consolas" w:cs="Consolas"/>
+          <w:color w:val="0000FF"/>
+          <w:sz w:val="19"/>
+          <w:szCs w:val="19"/>
+          <w:highlight w:val="white"/>
+        </w:rPr>
+        <w:t xml:space="preserve">        &lt;</w:t>
+      </w:r>
+      <w:r>
+        <w:rPr>
+          <w:rFonts w:ascii="Consolas" w:hAnsi="Consolas" w:cs="Consolas"/>
+          <w:color w:val="A31515"/>
+          <w:sz w:val="19"/>
+          <w:szCs w:val="19"/>
+          <w:highlight w:val="white"/>
+        </w:rPr>
+        <w:t>add</w:t>
+      </w:r>
+      <w:r>
+        <w:rPr>
+          <w:rFonts w:ascii="Consolas" w:hAnsi="Consolas" w:cs="Consolas"/>
+          <w:color w:val="0000FF"/>
+          <w:sz w:val="19"/>
+          <w:szCs w:val="19"/>
+          <w:highlight w:val="white"/>
+        </w:rPr>
+        <w:t xml:space="preserve"> </w:t>
+      </w:r>
+      <w:r>
+        <w:rPr>
+          <w:rFonts w:ascii="Consolas" w:hAnsi="Consolas" w:cs="Consolas"/>
+          <w:color w:val="FF0000"/>
+          <w:sz w:val="19"/>
+          <w:szCs w:val="19"/>
+          <w:highlight w:val="white"/>
+        </w:rPr>
+        <w:t>name</w:t>
+      </w:r>
+      <w:r>
+        <w:rPr>
+          <w:rFonts w:ascii="Consolas" w:hAnsi="Consolas" w:cs="Consolas"/>
+          <w:color w:val="0000FF"/>
+          <w:sz w:val="19"/>
+          <w:szCs w:val="19"/>
+          <w:highlight w:val="white"/>
+        </w:rPr>
+        <w:t>=</w:t>
+      </w:r>
+      <w:r>
+        <w:rPr>
+          <w:rFonts w:ascii="Consolas" w:hAnsi="Consolas" w:cs="Consolas"/>
+          <w:color w:val="000000"/>
+          <w:sz w:val="19"/>
+          <w:szCs w:val="19"/>
+          <w:highlight w:val="white"/>
+        </w:rPr>
+        <w:t>"</w:t>
+      </w:r>
+      <w:proofErr w:type="spellStart"/>
+      <w:r>
+        <w:rPr>
+          <w:rFonts w:ascii="Consolas" w:hAnsi="Consolas" w:cs="Consolas"/>
+          <w:color w:val="0000FF"/>
+          <w:sz w:val="19"/>
+          <w:szCs w:val="19"/>
+          <w:highlight w:val="white"/>
+        </w:rPr>
+        <w:t>myListener</w:t>
+      </w:r>
+      <w:proofErr w:type="spellEnd"/>
+      <w:r>
+        <w:rPr>
+          <w:rFonts w:ascii="Consolas" w:hAnsi="Consolas" w:cs="Consolas"/>
+          <w:color w:val="000000"/>
+          <w:sz w:val="19"/>
+          <w:szCs w:val="19"/>
+          <w:highlight w:val="white"/>
+        </w:rPr>
+        <w:t>"</w:t>
+      </w:r>
+      <w:r>
+        <w:rPr>
+          <w:rFonts w:ascii="Consolas" w:hAnsi="Consolas" w:cs="Consolas"/>
+          <w:color w:val="0000FF"/>
+          <w:sz w:val="19"/>
+          <w:szCs w:val="19"/>
+          <w:highlight w:val="white"/>
+        </w:rPr>
+        <w:t xml:space="preserve">  </w:t>
+      </w:r>
+      <w:r>
+        <w:rPr>
+          <w:rFonts w:ascii="Consolas" w:hAnsi="Consolas" w:cs="Consolas"/>
+          <w:color w:val="FF0000"/>
+          <w:sz w:val="19"/>
+          <w:szCs w:val="19"/>
+          <w:highlight w:val="white"/>
+        </w:rPr>
+        <w:t>type</w:t>
+      </w:r>
+      <w:r>
+        <w:rPr>
+          <w:rFonts w:ascii="Consolas" w:hAnsi="Consolas" w:cs="Consolas"/>
+          <w:color w:val="0000FF"/>
+          <w:sz w:val="19"/>
+          <w:szCs w:val="19"/>
+          <w:highlight w:val="white"/>
+        </w:rPr>
+        <w:t>=</w:t>
+      </w:r>
+      <w:r>
+        <w:rPr>
+          <w:rFonts w:ascii="Consolas" w:hAnsi="Consolas" w:cs="Consolas"/>
+          <w:color w:val="000000"/>
+          <w:sz w:val="19"/>
+          <w:szCs w:val="19"/>
+          <w:highlight w:val="white"/>
+        </w:rPr>
+        <w:t>"</w:t>
+      </w:r>
+      <w:proofErr w:type="spellStart"/>
+      <w:r>
+        <w:rPr>
+          <w:rFonts w:ascii="Consolas" w:hAnsi="Consolas" w:cs="Consolas"/>
+          <w:color w:val="0000FF"/>
+          <w:sz w:val="19"/>
+          <w:szCs w:val="19"/>
+          <w:highlight w:val="white"/>
+        </w:rPr>
+        <w:t>System.Diagnostics.TextWriterTraceListener</w:t>
+      </w:r>
+      <w:proofErr w:type="spellEnd"/>
+      <w:r>
+        <w:rPr>
+          <w:rFonts w:ascii="Consolas" w:hAnsi="Consolas" w:cs="Consolas"/>
+          <w:color w:val="000000"/>
+          <w:sz w:val="19"/>
+          <w:szCs w:val="19"/>
+          <w:highlight w:val="white"/>
+        </w:rPr>
+        <w:t>"</w:t>
+      </w:r>
+      <w:r>
+        <w:rPr>
+          <w:rFonts w:ascii="Consolas" w:hAnsi="Consolas" w:cs="Consolas"/>
+          <w:color w:val="0000FF"/>
+          <w:sz w:val="19"/>
+          <w:szCs w:val="19"/>
+          <w:highlight w:val="white"/>
+        </w:rPr>
+        <w:t xml:space="preserve">    </w:t>
+      </w:r>
+      <w:proofErr w:type="spellStart"/>
+      <w:r>
+        <w:rPr>
+          <w:rFonts w:ascii="Consolas" w:hAnsi="Consolas" w:cs="Consolas"/>
+          <w:color w:val="FF0000"/>
+          <w:sz w:val="19"/>
+          <w:szCs w:val="19"/>
+          <w:highlight w:val="white"/>
+        </w:rPr>
+        <w:t>initializeData</w:t>
+      </w:r>
+      <w:proofErr w:type="spellEnd"/>
+      <w:r>
+        <w:rPr>
+          <w:rFonts w:ascii="Consolas" w:hAnsi="Consolas" w:cs="Consolas"/>
+          <w:color w:val="0000FF"/>
+          <w:sz w:val="19"/>
+          <w:szCs w:val="19"/>
+          <w:highlight w:val="white"/>
+        </w:rPr>
+        <w:t>=</w:t>
+      </w:r>
+      <w:r>
+        <w:rPr>
+          <w:rFonts w:ascii="Consolas" w:hAnsi="Consolas" w:cs="Consolas"/>
+          <w:color w:val="000000"/>
+          <w:sz w:val="19"/>
+          <w:szCs w:val="19"/>
+          <w:highlight w:val="white"/>
+        </w:rPr>
+        <w:t>"</w:t>
+      </w:r>
+      <w:r>
+        <w:rPr>
+          <w:rFonts w:ascii="Consolas" w:hAnsi="Consolas" w:cs="Consolas"/>
+          <w:color w:val="0000FF"/>
+          <w:sz w:val="19"/>
+          <w:szCs w:val="19"/>
+          <w:highlight w:val="white"/>
+        </w:rPr>
+        <w:t>C:\Temp\demo.log</w:t>
+      </w:r>
+      <w:r>
+        <w:rPr>
+          <w:rFonts w:ascii="Consolas" w:hAnsi="Consolas" w:cs="Consolas"/>
+          <w:color w:val="000000"/>
+          <w:sz w:val="19"/>
+          <w:szCs w:val="19"/>
+          <w:highlight w:val="white"/>
+        </w:rPr>
+        <w:t>"</w:t>
+      </w:r>
+      <w:r>
+        <w:rPr>
+          <w:rFonts w:ascii="Consolas" w:hAnsi="Consolas" w:cs="Consolas"/>
+          <w:color w:val="0000FF"/>
+          <w:sz w:val="19"/>
+          <w:szCs w:val="19"/>
+          <w:highlight w:val="white"/>
+        </w:rPr>
+        <w:t xml:space="preserve"> /&gt;</w:t>
+      </w:r>
+    </w:p>
+    <w:p>
+      <w:pPr>
+        <w:autoSpaceDE w:val="0"/>
+        <w:autoSpaceDN w:val="0"/>
+        <w:adjustRightInd w:val="0"/>
+        <w:spacing w:after="0" w:line="240" w:lineRule="auto"/>
+        <w:rPr>
+          <w:rFonts w:ascii="Consolas" w:hAnsi="Consolas" w:cs="Consolas"/>
+          <w:color w:val="000000"/>
+          <w:sz w:val="19"/>
+          <w:szCs w:val="19"/>
+          <w:highlight w:val="white"/>
+        </w:rPr>
+      </w:pPr>
+      <w:r>
+        <w:rPr>
+          <w:rFonts w:ascii="Consolas" w:hAnsi="Consolas" w:cs="Consolas"/>
+          <w:color w:val="0000FF"/>
+          <w:sz w:val="19"/>
+          <w:szCs w:val="19"/>
+          <w:highlight w:val="white"/>
+        </w:rPr>
+        <w:t xml:space="preserve">      &lt;/</w:t>
+      </w:r>
+      <w:r>
+        <w:rPr>
+          <w:rFonts w:ascii="Consolas" w:hAnsi="Consolas" w:cs="Consolas"/>
+          <w:color w:val="A31515"/>
+          <w:sz w:val="19"/>
+          <w:szCs w:val="19"/>
+          <w:highlight w:val="white"/>
+        </w:rPr>
+        <w:t>listeners</w:t>
+      </w:r>
+      <w:r>
+        <w:rPr>
+          <w:rFonts w:ascii="Consolas" w:hAnsi="Consolas" w:cs="Consolas"/>
+          <w:color w:val="0000FF"/>
+          <w:sz w:val="19"/>
+          <w:szCs w:val="19"/>
+          <w:highlight w:val="white"/>
+        </w:rPr>
+        <w:t>&gt;</w:t>
+      </w:r>
+    </w:p>
+    <w:p>
+      <w:pPr>
+        <w:autoSpaceDE w:val="0"/>
+        <w:autoSpaceDN w:val="0"/>
+        <w:adjustRightInd w:val="0"/>
+        <w:spacing w:after="0" w:line="240" w:lineRule="auto"/>
+        <w:rPr>
+          <w:rFonts w:ascii="Consolas" w:hAnsi="Consolas" w:cs="Consolas"/>
+          <w:color w:val="000000"/>
+          <w:sz w:val="19"/>
+          <w:szCs w:val="19"/>
+          <w:highlight w:val="white"/>
+        </w:rPr>
+      </w:pPr>
+      <w:r>
+        <w:rPr>
+          <w:rFonts w:ascii="Consolas" w:hAnsi="Consolas" w:cs="Consolas"/>
+          <w:color w:val="0000FF"/>
+          <w:sz w:val="19"/>
+          <w:szCs w:val="19"/>
+          <w:highlight w:val="white"/>
+        </w:rPr>
+        <w:t xml:space="preserve">    &lt;/</w:t>
+      </w:r>
+      <w:r>
+        <w:rPr>
+          <w:rFonts w:ascii="Consolas" w:hAnsi="Consolas" w:cs="Consolas"/>
+          <w:color w:val="A31515"/>
+          <w:sz w:val="19"/>
+          <w:szCs w:val="19"/>
+          <w:highlight w:val="white"/>
+        </w:rPr>
+        <w:t>trace</w:t>
+      </w:r>
+      <w:r>
+        <w:rPr>
+          <w:rFonts w:ascii="Consolas" w:hAnsi="Consolas" w:cs="Consolas"/>
+          <w:color w:val="0000FF"/>
+          <w:sz w:val="19"/>
+          <w:szCs w:val="19"/>
+          <w:highlight w:val="white"/>
+        </w:rPr>
+        <w:t>&gt;</w:t>
+      </w:r>
+    </w:p>
+    <w:p>
+      <w:pPr>
+        <w:autoSpaceDE w:val="0"/>
+        <w:autoSpaceDN w:val="0"/>
+        <w:adjustRightInd w:val="0"/>
+        <w:spacing w:after="0" w:line="240" w:lineRule="auto"/>
+        <w:rPr>
+          <w:rFonts w:ascii="Consolas" w:hAnsi="Consolas" w:cs="Consolas"/>
+          <w:color w:val="0000FF"/>
+          <w:sz w:val="19"/>
+          <w:szCs w:val="19"/>
+        </w:rPr>
+      </w:pPr>
+      <w:r>
+        <w:rPr>
+          <w:rFonts w:ascii="Consolas" w:hAnsi="Consolas" w:cs="Consolas"/>
+          <w:color w:val="0000FF"/>
+          <w:sz w:val="19"/>
+          <w:szCs w:val="19"/>
+          <w:highlight w:val="white"/>
+        </w:rPr>
+        <w:t xml:space="preserve">  &lt;/</w:t>
+      </w:r>
+      <w:proofErr w:type="spellStart"/>
+      <w:r>
+        <w:rPr>
+          <w:rFonts w:ascii="Consolas" w:hAnsi="Consolas" w:cs="Consolas"/>
+          <w:color w:val="A31515"/>
+          <w:sz w:val="19"/>
+          <w:szCs w:val="19"/>
+          <w:highlight w:val="white"/>
+        </w:rPr>
+        <w:t>system.diagnostics</w:t>
+      </w:r>
+      <w:proofErr w:type="spellEnd"/>
+      <w:r>
+        <w:rPr>
+          <w:rFonts w:ascii="Consolas" w:hAnsi="Consolas" w:cs="Consolas"/>
+          <w:color w:val="0000FF"/>
+          <w:sz w:val="19"/>
+          <w:szCs w:val="19"/>
+          <w:highlight w:val="white"/>
+        </w:rPr>
+        <w:t>&gt;</w:t>
+      </w:r>
+    </w:p>
+    <w:p>
+      <w:pPr>
+        <w:autoSpaceDE w:val="0"/>
+        <w:autoSpaceDN w:val="0"/>
+        <w:adjustRightInd w:val="0"/>
+        <w:spacing w:after="0" w:line="240" w:lineRule="auto"/>
+        <w:rPr>
+          <w:rFonts w:ascii="Consolas" w:hAnsi="Consolas" w:cs="Consolas"/>
+          <w:color w:val="0000FF"/>
+          <w:sz w:val="19"/>
+          <w:szCs w:val="19"/>
+        </w:rPr>
+      </w:pPr>
+    </w:p>
+    <w:p>
+      <w:pPr>
+        <w:autoSpaceDE w:val="0"/>
+        <w:autoSpaceDN w:val="0"/>
+        <w:adjustRightInd w:val="0"/>
+        <w:spacing w:after="0" w:line="240" w:lineRule="auto"/>
+        <w:rPr>
+          <w:rFonts w:ascii="Consolas" w:hAnsi="Consolas" w:cs="Consolas"/>
+          <w:color w:val="0000FF"/>
+          <w:sz w:val="19"/>
+          <w:szCs w:val="19"/>
+        </w:rPr>
+      </w:pPr>
+      <w:r>
+        <w:rPr>
+          <w:rFonts w:ascii="Consolas" w:hAnsi="Consolas" w:cs="Consolas"/>
+          <w:color w:val="0000FF"/>
+          <w:sz w:val="19"/>
+          <w:szCs w:val="19"/>
+        </w:rPr>
+        <w:t xml:space="preserve">13. Add public </w:t>
+      </w:r>
+      <w:proofErr w:type="spellStart"/>
+      <w:r>
+        <w:rPr>
+          <w:rFonts w:ascii="Consolas" w:hAnsi="Consolas" w:cs="Consolas"/>
+          <w:color w:val="0000FF"/>
+          <w:sz w:val="19"/>
+          <w:szCs w:val="19"/>
+        </w:rPr>
+        <w:t>ctor</w:t>
+      </w:r>
+      <w:proofErr w:type="spellEnd"/>
+      <w:r>
+        <w:rPr>
+          <w:rFonts w:ascii="Consolas" w:hAnsi="Consolas" w:cs="Consolas"/>
+          <w:color w:val="0000FF"/>
+          <w:sz w:val="19"/>
+          <w:szCs w:val="19"/>
+        </w:rPr>
+        <w:t xml:space="preserve"> to </w:t>
+      </w:r>
+      <w:proofErr w:type="spellStart"/>
+      <w:r>
+        <w:rPr>
+          <w:rFonts w:ascii="Consolas" w:hAnsi="Consolas" w:cs="Consolas"/>
+          <w:color w:val="0000FF"/>
+          <w:sz w:val="19"/>
+          <w:szCs w:val="19"/>
+        </w:rPr>
+        <w:t>SportsController</w:t>
+      </w:r>
+      <w:proofErr w:type="spellEnd"/>
+      <w:r>
+        <w:rPr>
+          <w:rFonts w:ascii="Consolas" w:hAnsi="Consolas" w:cs="Consolas"/>
+          <w:color w:val="0000FF"/>
+          <w:sz w:val="19"/>
+          <w:szCs w:val="19"/>
+        </w:rPr>
+        <w:t xml:space="preserve"> to log EF into a trace file:</w:t>
+      </w:r>
+    </w:p>
+    <w:p>
+      <w:pPr>
+        <w:autoSpaceDE w:val="0"/>
+        <w:autoSpaceDN w:val="0"/>
+        <w:adjustRightInd w:val="0"/>
+        <w:spacing w:after="0" w:line="240" w:lineRule="auto"/>
+        <w:rPr>
+          <w:rFonts w:ascii="Consolas" w:hAnsi="Consolas" w:cs="Consolas"/>
+          <w:color w:val="0000FF"/>
+          <w:sz w:val="19"/>
+          <w:szCs w:val="19"/>
+        </w:rPr>
+      </w:pPr>
+    </w:p>
+    <w:p>
+      <w:pPr>
+        <w:autoSpaceDE w:val="0"/>
+        <w:autoSpaceDN w:val="0"/>
+        <w:adjustRightInd w:val="0"/>
+        <w:spacing w:after="0" w:line="240" w:lineRule="auto"/>
+        <w:rPr>
+          <w:rFonts w:ascii="Consolas" w:hAnsi="Consolas" w:cs="Consolas"/>
+          <w:color w:val="000000"/>
+          <w:sz w:val="19"/>
+          <w:szCs w:val="19"/>
+          <w:highlight w:val="white"/>
+        </w:rPr>
+      </w:pPr>
+      <w:r>
+        <w:rPr>
+          <w:rFonts w:ascii="Consolas" w:hAnsi="Consolas" w:cs="Consolas"/>
+          <w:color w:val="0000FF"/>
+          <w:sz w:val="19"/>
+          <w:szCs w:val="19"/>
+          <w:highlight w:val="white"/>
+        </w:rPr>
+        <w:tab/>
+        <w:t>public</w:t>
+      </w:r>
+      <w:r>
+        <w:rPr>
+          <w:rFonts w:ascii="Consolas" w:hAnsi="Consolas" w:cs="Consolas"/>
+          <w:color w:val="000000"/>
+          <w:sz w:val="19"/>
+          <w:szCs w:val="19"/>
+          <w:highlight w:val="white"/>
+        </w:rPr>
+        <w:t xml:space="preserve"> </w:t>
+      </w:r>
+      <w:proofErr w:type="spellStart"/>
+      <w:r>
+        <w:rPr>
+          <w:rFonts w:ascii="Consolas" w:hAnsi="Consolas" w:cs="Consolas"/>
+          <w:color w:val="000000"/>
+          <w:sz w:val="19"/>
+          <w:szCs w:val="19"/>
+          <w:highlight w:val="white"/>
+        </w:rPr>
+        <w:t>SportsController</w:t>
+      </w:r>
+      <w:proofErr w:type="spellEnd"/>
+      <w:r>
+        <w:rPr>
+          <w:rFonts w:ascii="Consolas" w:hAnsi="Consolas" w:cs="Consolas"/>
+          <w:color w:val="000000"/>
+          <w:sz w:val="19"/>
+          <w:szCs w:val="19"/>
+          <w:highlight w:val="white"/>
+        </w:rPr>
+        <w:t>()</w:t>
+      </w:r>
+    </w:p>
+    <w:p>
+      <w:pPr>
+        <w:autoSpaceDE w:val="0"/>
+        <w:autoSpaceDN w:val="0"/>
+        <w:adjustRightInd w:val="0"/>
+        <w:spacing w:after="0" w:line="240" w:lineRule="auto"/>
+        <w:rPr>
+          <w:rFonts w:ascii="Consolas" w:hAnsi="Consolas" w:cs="Consolas"/>
+          <w:color w:val="000000"/>
+          <w:sz w:val="19"/>
+          <w:szCs w:val="19"/>
+          <w:highlight w:val="white"/>
+        </w:rPr>
+      </w:pPr>
+      <w:r>
+        <w:rPr>
+          <w:rFonts w:ascii="Consolas" w:hAnsi="Consolas" w:cs="Consolas"/>
+          <w:color w:val="000000"/>
+          <w:sz w:val="19"/>
+          <w:szCs w:val="19"/>
+          <w:highlight w:val="white"/>
+        </w:rPr>
+        <w:t xml:space="preserve">            : </w:t>
+      </w:r>
+      <w:r>
+        <w:rPr>
+          <w:rFonts w:ascii="Consolas" w:hAnsi="Consolas" w:cs="Consolas"/>
+          <w:color w:val="0000FF"/>
+          <w:sz w:val="19"/>
+          <w:szCs w:val="19"/>
+          <w:highlight w:val="white"/>
+        </w:rPr>
+        <w:t>base</w:t>
+      </w:r>
+      <w:r>
+        <w:rPr>
+          <w:rFonts w:ascii="Consolas" w:hAnsi="Consolas" w:cs="Consolas"/>
+          <w:color w:val="000000"/>
+          <w:sz w:val="19"/>
+          <w:szCs w:val="19"/>
+          <w:highlight w:val="white"/>
+        </w:rPr>
+        <w:t>()</w:t>
+      </w:r>
+    </w:p>
+    <w:p>
+      <w:pPr>
+        <w:autoSpaceDE w:val="0"/>
+        <w:autoSpaceDN w:val="0"/>
+        <w:adjustRightInd w:val="0"/>
+        <w:spacing w:after="0" w:line="240" w:lineRule="auto"/>
+        <w:rPr>
+          <w:rFonts w:ascii="Consolas" w:hAnsi="Consolas" w:cs="Consolas"/>
+          <w:color w:val="000000"/>
+          <w:sz w:val="19"/>
+          <w:szCs w:val="19"/>
+          <w:highlight w:val="white"/>
+        </w:rPr>
+      </w:pPr>
+      <w:r>
+        <w:rPr>
+          <w:rFonts w:ascii="Consolas" w:hAnsi="Consolas" w:cs="Consolas"/>
+          <w:color w:val="000000"/>
+          <w:sz w:val="19"/>
+          <w:szCs w:val="19"/>
+          <w:highlight w:val="white"/>
+        </w:rPr>
+        <w:t xml:space="preserve">        {</w:t>
+      </w:r>
+    </w:p>
+    <w:p>
+      <w:pPr>
+        <w:autoSpaceDE w:val="0"/>
+        <w:autoSpaceDN w:val="0"/>
+        <w:adjustRightInd w:val="0"/>
+        <w:spacing w:after="0" w:line="240" w:lineRule="auto"/>
+        <w:rPr>
+          <w:rFonts w:ascii="Consolas" w:hAnsi="Consolas" w:cs="Consolas"/>
+          <w:color w:val="000000"/>
+          <w:sz w:val="19"/>
+          <w:szCs w:val="19"/>
+          <w:highlight w:val="white"/>
+        </w:rPr>
+      </w:pPr>
+      <w:r>
+        <w:rPr>
+          <w:rFonts w:ascii="Consolas" w:hAnsi="Consolas" w:cs="Consolas"/>
+          <w:color w:val="000000"/>
+          <w:sz w:val="19"/>
+          <w:szCs w:val="19"/>
+          <w:highlight w:val="white"/>
+        </w:rPr>
+        <w:t xml:space="preserve">            </w:t>
+      </w:r>
+      <w:proofErr w:type="spellStart"/>
+      <w:r>
+        <w:rPr>
+          <w:rFonts w:ascii="Consolas" w:hAnsi="Consolas" w:cs="Consolas"/>
+          <w:color w:val="000000"/>
+          <w:sz w:val="19"/>
+          <w:szCs w:val="19"/>
+          <w:highlight w:val="white"/>
+        </w:rPr>
+        <w:t>db.Database.Log</w:t>
+      </w:r>
+      <w:proofErr w:type="spellEnd"/>
+      <w:r>
+        <w:rPr>
+          <w:rFonts w:ascii="Consolas" w:hAnsi="Consolas" w:cs="Consolas"/>
+          <w:color w:val="000000"/>
+          <w:sz w:val="19"/>
+          <w:szCs w:val="19"/>
+          <w:highlight w:val="white"/>
+        </w:rPr>
+        <w:t xml:space="preserve"> = x =&gt; { </w:t>
+      </w:r>
+      <w:proofErr w:type="spellStart"/>
+      <w:r>
+        <w:rPr>
+          <w:rFonts w:ascii="Consolas" w:hAnsi="Consolas" w:cs="Consolas"/>
+          <w:color w:val="000000"/>
+          <w:sz w:val="19"/>
+          <w:szCs w:val="19"/>
+          <w:highlight w:val="white"/>
+        </w:rPr>
+        <w:t>System.Diagnostics.</w:t>
+      </w:r>
+      <w:r>
+        <w:rPr>
+          <w:rFonts w:ascii="Consolas" w:hAnsi="Consolas" w:cs="Consolas"/>
+          <w:color w:val="2B91AF"/>
+          <w:sz w:val="19"/>
+          <w:szCs w:val="19"/>
+          <w:highlight w:val="white"/>
+        </w:rPr>
+        <w:t>Trace</w:t>
+      </w:r>
+      <w:r>
+        <w:rPr>
+          <w:rFonts w:ascii="Consolas" w:hAnsi="Consolas" w:cs="Consolas"/>
+          <w:color w:val="000000"/>
+          <w:sz w:val="19"/>
+          <w:szCs w:val="19"/>
+          <w:highlight w:val="white"/>
+        </w:rPr>
+        <w:t>.Write</w:t>
+      </w:r>
+      <w:proofErr w:type="spellEnd"/>
+      <w:r>
+        <w:rPr>
+          <w:rFonts w:ascii="Consolas" w:hAnsi="Consolas" w:cs="Consolas"/>
+          <w:color w:val="000000"/>
+          <w:sz w:val="19"/>
+          <w:szCs w:val="19"/>
+          <w:highlight w:val="white"/>
+        </w:rPr>
+        <w:t>(x); };</w:t>
+      </w:r>
+    </w:p>
+    <w:p>
+      <w:pPr>
+        <w:autoSpaceDE w:val="0"/>
+        <w:autoSpaceDN w:val="0"/>
+        <w:adjustRightInd w:val="0"/>
+        <w:spacing w:after="0" w:line="240" w:lineRule="auto"/>
+        <w:rPr>
+          <w:rFonts w:ascii="Consolas" w:hAnsi="Consolas" w:cs="Consolas"/>
+          <w:color w:val="000000"/>
+          <w:sz w:val="19"/>
+          <w:szCs w:val="19"/>
+        </w:rPr>
+      </w:pPr>
+      <w:r>
+        <w:rPr>
+          <w:rFonts w:ascii="Consolas" w:hAnsi="Consolas" w:cs="Consolas"/>
+          <w:color w:val="000000"/>
+          <w:sz w:val="19"/>
+          <w:szCs w:val="19"/>
+          <w:highlight w:val="white"/>
+        </w:rPr>
+        <w:t xml:space="preserve">        }</w:t>
+      </w:r>
+    </w:p>
+    <w:p>
+      <w:pPr>
+        <w:autoSpaceDE w:val="0"/>
+        <w:autoSpaceDN w:val="0"/>
+        <w:adjustRightInd w:val="0"/>
+        <w:spacing w:after="0" w:line="240" w:lineRule="auto"/>
+        <w:rPr>
+          <w:rFonts w:ascii="Consolas" w:hAnsi="Consolas" w:cs="Consolas"/>
+          <w:color w:val="000000"/>
+          <w:sz w:val="19"/>
+          <w:szCs w:val="19"/>
+        </w:rPr>
+      </w:pPr>
+    </w:p>
+    <w:p>
+      <w:pPr>
+        <w:autoSpaceDE w:val="0"/>
+        <w:autoSpaceDN w:val="0"/>
+        <w:adjustRightInd w:val="0"/>
+        <w:spacing w:after="0" w:line="240" w:lineRule="auto"/>
+        <w:rPr>
+          <w:rFonts w:ascii="Consolas" w:hAnsi="Consolas" w:cs="Consolas"/>
+          <w:color w:val="000000"/>
+          <w:sz w:val="19"/>
+          <w:szCs w:val="19"/>
+        </w:rPr>
+      </w:pPr>
     </w:p>
     <w:p>
       <w:pPr>

</xml_diff>

<commit_message>
VS snippet files added, demo.docx updated
</commit_message>
<xml_diff>
--- a/demo.docx
+++ b/demo.docx
@@ -5742,7 +5742,16 @@
           <w:sz w:val="19"/>
           <w:szCs w:val="19"/>
         </w:rPr>
-        <w:t xml:space="preserve">17. Show action (FunctionImport) in service metadata at </w:t>
+        <w:t>16</w:t>
+      </w:r>
+      <w:r>
+        <w:rPr>
+          <w:rFonts w:ascii="Consolas" w:hAnsi="Consolas" w:cs="Consolas"/>
+          <w:color w:val="000000"/>
+          <w:sz w:val="19"/>
+          <w:szCs w:val="19"/>
+        </w:rPr>
+        <w:t xml:space="preserve">. Show action (FunctionImport) in service metadata at </w:t>
       </w:r>
       <w:r>
         <w:rPr>
@@ -5788,7 +5797,16 @@
           <w:sz w:val="19"/>
           <w:szCs w:val="19"/>
         </w:rPr>
-        <w:t xml:space="preserve">16. </w:t>
+        <w:t>17</w:t>
+      </w:r>
+      <w:r>
+        <w:rPr>
+          <w:rFonts w:ascii="Consolas" w:hAnsi="Consolas" w:cs="Consolas"/>
+          <w:color w:val="000000"/>
+          <w:sz w:val="19"/>
+          <w:szCs w:val="19"/>
+        </w:rPr>
+        <w:t xml:space="preserve">. </w:t>
       </w:r>
       <w:r>
         <w:rPr>
@@ -6346,7 +6364,16 @@
           <w:sz w:val="19"/>
           <w:szCs w:val="19"/>
         </w:rPr>
-        <w:t>17. Update ChangeAction to be a transient action:</w:t>
+        <w:t>18</w:t>
+      </w:r>
+      <w:r>
+        <w:rPr>
+          <w:rFonts w:ascii="Consolas" w:hAnsi="Consolas" w:cs="Consolas"/>
+          <w:color w:val="000000"/>
+          <w:sz w:val="19"/>
+          <w:szCs w:val="19"/>
+        </w:rPr>
+        <w:t>. Update ChangeAction to be a transient action:</w:t>
       </w:r>
     </w:p>
     <w:p>
@@ -7309,7 +7336,16 @@
           <w:sz w:val="19"/>
           <w:szCs w:val="19"/>
         </w:rPr>
-        <w:t xml:space="preserve">18. Show generated serialized Sport entity(ies) at </w:t>
+        <w:t>19</w:t>
+      </w:r>
+      <w:r>
+        <w:rPr>
+          <w:rFonts w:ascii="Consolas" w:hAnsi="Consolas" w:cs="Consolas"/>
+          <w:color w:val="000000"/>
+          <w:sz w:val="19"/>
+          <w:szCs w:val="19"/>
+        </w:rPr>
+        <w:t xml:space="preserve">. Show generated serialized Sport entity(ies) at </w:t>
       </w:r>
       <w:r>
         <w:rPr>
@@ -7928,7 +7964,7 @@
 </file>
 
 <file path=customXml/itemProps1.xml><?xml version="1.0" encoding="utf-8"?>
-<ds:datastoreItem xmlns:ds="http://schemas.openxmlformats.org/officeDocument/2006/customXml" ds:itemID="{E324F269-E207-47BB-8BDD-235590A659A5}">
+<ds:datastoreItem xmlns:ds="http://schemas.openxmlformats.org/officeDocument/2006/customXml" ds:itemID="{9936E1F8-6EA5-47C3-951C-61CDC7492787}">
   <ds:schemaRefs>
     <ds:schemaRef ds:uri="http://schemas.openxmlformats.org/officeDocument/2006/bibliography"/>
   </ds:schemaRefs>

</xml_diff>